<commit_message>
OpenSourceTutorials-Android v0.1.2 - "Part 1 - Introduction"
</commit_message>
<xml_diff>
--- a/Part 1 - Introduction/1 - What is Kotlin.docx
+++ b/Part 1 - Introduction/1 - What is Kotlin.docx
@@ -12,6 +12,8 @@
           <w:lang w:bidi="fa-IR"/>
         </w:rPr>
       </w:pPr>
+      <w:bookmarkStart w:id="0" w:name="_GoBack"/>
+      <w:bookmarkEnd w:id="0"/>
       <w:r>
         <w:rPr>
           <w:rFonts w:ascii="IRANSansWeb Light" w:hAnsi="IRANSansWeb Light" w:cs="IRANSansWeb Light" w:hint="cs"/>
@@ -91,7 +93,7 @@
         <w:bidi/>
         <w:jc w:val="both"/>
         <w:rPr>
-          <w:rFonts w:ascii="IRANSansWeb Light" w:hAnsi="IRANSansWeb Light" w:cs="IRANSansWeb Light" w:hint="cs"/>
+          <w:rFonts w:ascii="IRANSansWeb Light" w:hAnsi="IRANSansWeb Light" w:cs="IRANSansWeb Light"/>
           <w:rtl/>
           <w:lang w:bidi="fa-IR"/>
         </w:rPr>
@@ -109,17 +111,8 @@
           <w:rFonts w:ascii="IRANSansWeb Light" w:hAnsi="IRANSansWeb Light" w:cs="IRANSansWeb Light"/>
           <w:lang w:bidi="fa-IR"/>
         </w:rPr>
-        <w:t xml:space="preserve">Groovy, Scala, </w:t>
-      </w:r>
-      <w:proofErr w:type="spellStart"/>
-      <w:r>
-        <w:rPr>
-          <w:rFonts w:ascii="IRANSansWeb Light" w:hAnsi="IRANSansWeb Light" w:cs="IRANSansWeb Light"/>
-          <w:lang w:bidi="fa-IR"/>
-        </w:rPr>
-        <w:t>Clojure</w:t>
-      </w:r>
-      <w:proofErr w:type="spellEnd"/>
+        <w:t>Groovy, Scala, Clojure</w:t>
+      </w:r>
       <w:r>
         <w:rPr>
           <w:rFonts w:ascii="IRANSansWeb Light" w:hAnsi="IRANSansWeb Light" w:cs="IRANSansWeb Light" w:hint="cs"/>
@@ -128,7 +121,6 @@
         </w:rPr>
         <w:t xml:space="preserve"> و البته </w:t>
       </w:r>
-      <w:proofErr w:type="spellStart"/>
       <w:r>
         <w:rPr>
           <w:rFonts w:ascii="IRANSansWeb Light" w:hAnsi="IRANSansWeb Light" w:cs="IRANSansWeb Light"/>
@@ -136,7 +128,6 @@
         </w:rPr>
         <w:t>Kotlin</w:t>
       </w:r>
-      <w:proofErr w:type="spellEnd"/>
       <w:r>
         <w:rPr>
           <w:rFonts w:ascii="IRANSansWeb Light" w:hAnsi="IRANSansWeb Light" w:cs="IRANSansWeb Light" w:hint="cs"/>
@@ -151,7 +142,7 @@
         <w:bidi/>
         <w:jc w:val="both"/>
         <w:rPr>
-          <w:rFonts w:ascii="IRANSansWeb Light" w:hAnsi="IRANSansWeb Light" w:cs="IRANSansWeb Light" w:hint="cs"/>
+          <w:rFonts w:ascii="IRANSansWeb Light" w:hAnsi="IRANSansWeb Light" w:cs="IRANSansWeb Light"/>
           <w:rtl/>
           <w:lang w:bidi="fa-IR"/>
         </w:rPr>
@@ -204,7 +195,7 @@
         <w:bidi/>
         <w:jc w:val="both"/>
         <w:rPr>
-          <w:rFonts w:ascii="IRANSansWeb Light" w:hAnsi="IRANSansWeb Light" w:cs="IRANSansWeb Light" w:hint="cs"/>
+          <w:rFonts w:ascii="IRANSansWeb Light" w:hAnsi="IRANSansWeb Light" w:cs="IRANSansWeb Light"/>
           <w:rtl/>
           <w:lang w:bidi="fa-IR"/>
         </w:rPr>
@@ -232,7 +223,6 @@
         </w:rPr>
         <w:t xml:space="preserve"> هه که </w:t>
       </w:r>
-      <w:proofErr w:type="spellStart"/>
       <w:r>
         <w:rPr>
           <w:rFonts w:ascii="IRANSansWeb Light" w:hAnsi="IRANSansWeb Light" w:cs="IRANSansWeb Light"/>
@@ -240,7 +230,6 @@
         </w:rPr>
         <w:t>JetBrains</w:t>
       </w:r>
-      <w:proofErr w:type="spellEnd"/>
       <w:r>
         <w:rPr>
           <w:rFonts w:ascii="IRANSansWeb Light" w:hAnsi="IRANSansWeb Light" w:cs="IRANSansWeb Light" w:hint="cs"/>
@@ -300,7 +289,7 @@
         <w:bidi/>
         <w:jc w:val="both"/>
         <w:rPr>
-          <w:rFonts w:ascii="IRANSansWeb Light" w:hAnsi="IRANSansWeb Light" w:cs="IRANSansWeb Light" w:hint="cs"/>
+          <w:rFonts w:ascii="IRANSansWeb Light" w:hAnsi="IRANSansWeb Light" w:cs="IRANSansWeb Light"/>
           <w:rtl/>
           <w:lang w:bidi="fa-IR"/>
         </w:rPr>
@@ -324,7 +313,7 @@
         <w:bidi/>
         <w:jc w:val="both"/>
         <w:rPr>
-          <w:rFonts w:ascii="IRANSansWeb Light" w:hAnsi="IRANSansWeb Light" w:cs="IRANSansWeb Light" w:hint="cs"/>
+          <w:rFonts w:ascii="IRANSansWeb Light" w:hAnsi="IRANSansWeb Light" w:cs="IRANSansWeb Light"/>
           <w:b/>
           <w:bCs/>
           <w:lang w:bidi="fa-IR"/>
@@ -369,7 +358,7 @@
         <w:bidi/>
         <w:jc w:val="both"/>
         <w:rPr>
-          <w:rFonts w:ascii="IRANSansWeb Light" w:hAnsi="IRANSansWeb Light" w:cs="IRANSansWeb Light" w:hint="cs"/>
+          <w:rFonts w:ascii="IRANSansWeb Light" w:hAnsi="IRANSansWeb Light" w:cs="IRANSansWeb Light"/>
           <w:b/>
           <w:bCs/>
           <w:lang w:bidi="fa-IR"/>
@@ -458,7 +447,7 @@
         <w:bidi/>
         <w:jc w:val="both"/>
         <w:rPr>
-          <w:rFonts w:ascii="IRANSansWeb Light" w:hAnsi="IRANSansWeb Light" w:cs="IRANSansWeb Light" w:hint="cs"/>
+          <w:rFonts w:ascii="IRANSansWeb Light" w:hAnsi="IRANSansWeb Light" w:cs="IRANSansWeb Light"/>
           <w:rtl/>
           <w:lang w:bidi="fa-IR"/>
         </w:rPr>
@@ -506,7 +495,7 @@
         <w:bidi/>
         <w:jc w:val="both"/>
         <w:rPr>
-          <w:rFonts w:ascii="IRANSansWeb Light" w:hAnsi="IRANSansWeb Light" w:cs="IRANSansWeb Light" w:hint="cs"/>
+          <w:rFonts w:ascii="IRANSansWeb Light" w:hAnsi="IRANSansWeb Light" w:cs="IRANSansWeb Light"/>
           <w:b/>
           <w:bCs/>
           <w:lang w:bidi="fa-IR"/>
@@ -541,7 +530,7 @@
         <w:bidi/>
         <w:jc w:val="both"/>
         <w:rPr>
-          <w:rFonts w:ascii="IRANSansWeb Light" w:hAnsi="IRANSansWeb Light" w:cs="IRANSansWeb Light" w:hint="cs"/>
+          <w:rFonts w:ascii="IRANSansWeb Light" w:hAnsi="IRANSansWeb Light" w:cs="IRANSansWeb Light"/>
           <w:b/>
           <w:bCs/>
           <w:lang w:bidi="fa-IR"/>
@@ -730,7 +719,7 @@
         <w:bidi/>
         <w:jc w:val="both"/>
         <w:rPr>
-          <w:rFonts w:ascii="IRANSansWeb Light" w:hAnsi="IRANSansWeb Light" w:cs="IRANSansWeb Light" w:hint="cs"/>
+          <w:rFonts w:ascii="IRANSansWeb Light" w:hAnsi="IRANSansWeb Light" w:cs="IRANSansWeb Light"/>
           <w:b/>
           <w:bCs/>
           <w:lang w:bidi="fa-IR"/>
@@ -765,7 +754,7 @@
         <w:bidi/>
         <w:jc w:val="both"/>
         <w:rPr>
-          <w:rFonts w:ascii="IRANSansWeb Light" w:hAnsi="IRANSansWeb Light" w:cs="IRANSansWeb Light" w:hint="cs"/>
+          <w:rFonts w:ascii="IRANSansWeb Light" w:hAnsi="IRANSansWeb Light" w:cs="IRANSansWeb Light"/>
           <w:b/>
           <w:bCs/>
           <w:rtl/>
@@ -790,8 +779,6 @@
         </w:rPr>
         <w:t xml:space="preserve"> شما میتونین به استفاده از لایبری هایی که در زبون جاوا نوشته شده ادامه بدین، به این دلیل که همکاری بین این دو زبون فوقالعاده است. شما میتونین هم از جاوا در کاتلین استفاده کنین و هم از کاتلین در جاوا</w:t>
       </w:r>
-      <w:bookmarkStart w:id="0" w:name="_GoBack"/>
-      <w:bookmarkEnd w:id="0"/>
     </w:p>
     <w:sectPr>
       <w:pgSz w:w="12240" w:h="15840"/>
@@ -2063,7 +2050,7 @@
 </file>
 
 <file path=customXml/itemProps1.xml><?xml version="1.0" encoding="utf-8"?>
-<ds:datastoreItem xmlns:ds="http://schemas.openxmlformats.org/officeDocument/2006/customXml" ds:itemID="{15396ED4-F664-4A4C-93ED-A57195B674A0}">
+<ds:datastoreItem xmlns:ds="http://schemas.openxmlformats.org/officeDocument/2006/customXml" ds:itemID="{01AB54F6-A982-4FAE-87CA-7C783E60D329}">
   <ds:schemaRefs>
     <ds:schemaRef ds:uri="http://schemas.openxmlformats.org/officeDocument/2006/bibliography"/>
   </ds:schemaRefs>

</xml_diff>